<commit_message>
check to see if git tracks changes to word file
</commit_message>
<xml_diff>
--- a/Swift Group Project - Restaurant App Proposal.docx
+++ b/Swift Group Project - Restaurant App Proposal.docx
@@ -209,7 +209,29 @@
           <w:szCs w:val="22"/>
           <w:lang w:val="en-US" w:eastAsia="en-US" w:bidi="ru-RU"/>
         </w:rPr>
-        <w:t xml:space="preserve"> Fisher | </w:t>
+        <w:t xml:space="preserve"> Fisher</w:t>
+      </w:r>
+      <w:r>
+        <w:rPr>
+          <w:rFonts w:ascii="Constantia" w:eastAsia="Constantia" w:hAnsi="Constantia" w:cs="Times New Roman"/>
+          <w:color w:val="595959"/>
+          <w:sz w:val="22"/>
+          <w:szCs w:val="22"/>
+          <w:lang w:val="en-US" w:eastAsia="en-US" w:bidi="ru-RU"/>
+        </w:rPr>
+        <w:t xml:space="preserve"> testing changes</w:t>
+      </w:r>
+      <w:bookmarkStart w:id="1" w:name="_GoBack"/>
+      <w:bookmarkEnd w:id="1"/>
+      <w:r>
+        <w:rPr>
+          <w:rFonts w:ascii="Constantia" w:eastAsia="Constantia" w:hAnsi="Constantia" w:cs="Times New Roman"/>
+          <w:color w:val="595959"/>
+          <w:sz w:val="22"/>
+          <w:szCs w:val="22"/>
+          <w:lang w:val="en-US" w:eastAsia="en-US" w:bidi="ru-RU"/>
+        </w:rPr>
+        <w:t xml:space="preserve"> | </w:t>
       </w:r>
       <w:r>
         <w:rPr>
@@ -323,13 +345,7 @@
         <w:rPr>
           <w:rFonts w:ascii="Constantia" w:hAnsi="Constantia"/>
         </w:rPr>
-        <w:t xml:space="preserve">The Restaurant Order App Project is aimed towards simplifying the interaction process within the waiter and the client in restaurants. With the Restaurant Order App, restaurant clients will have an option to skip waiter waiting moments and have an ability </w:t>
-      </w:r>
-      <w:r>
-        <w:rPr>
-          <w:rFonts w:ascii="Constantia" w:hAnsi="Constantia"/>
-        </w:rPr>
-        <w:t>to make an order instantly using the mobile application.</w:t>
+        <w:t>The Restaurant Order App Project is aimed towards simplifying the interaction process within the waiter and the client in restaurants. With the Restaurant Order App, restaurant clients will have an option to skip waiter waiting moments and have an ability to make an order instantly using the mobile application.</w:t>
       </w:r>
     </w:p>
     <w:p>
@@ -384,8 +400,8 @@
           <w:rFonts w:ascii="Constantia" w:hAnsi="Constantia"/>
         </w:rPr>
       </w:pPr>
-      <w:bookmarkStart w:id="1" w:name="_16i7oy47l44f" w:colFirst="0" w:colLast="0"/>
-      <w:bookmarkEnd w:id="1"/>
+      <w:bookmarkStart w:id="2" w:name="_16i7oy47l44f" w:colFirst="0" w:colLast="0"/>
+      <w:bookmarkEnd w:id="2"/>
       <w:r>
         <w:rPr>
           <w:rFonts w:ascii="Constantia" w:hAnsi="Constantia"/>
@@ -407,13 +423,7 @@
         <w:rPr>
           <w:rFonts w:ascii="Constantia" w:hAnsi="Constantia"/>
         </w:rPr>
-        <w:t>Creat</w:t>
-      </w:r>
-      <w:r>
-        <w:rPr>
-          <w:rFonts w:ascii="Constantia" w:hAnsi="Constantia"/>
-        </w:rPr>
-        <w:t>e Order</w:t>
+        <w:t>Create Order</w:t>
       </w:r>
     </w:p>
     <w:p>
@@ -579,13 +589,7 @@
         <w:rPr>
           <w:rFonts w:ascii="Constantia" w:hAnsi="Constantia"/>
         </w:rPr>
-        <w:t>in connection with Main view, provides overview of tables, total sale</w:t>
-      </w:r>
-      <w:r>
-        <w:rPr>
-          <w:rFonts w:ascii="Constantia" w:hAnsi="Constantia"/>
-        </w:rPr>
-        <w:t>s, and servers</w:t>
+        <w:t>in connection with Main view, provides overview of tables, total sales, and servers</w:t>
       </w:r>
     </w:p>
     <w:p>
@@ -710,8 +714,8 @@
           <w:szCs w:val="34"/>
         </w:rPr>
       </w:pPr>
-      <w:bookmarkStart w:id="2" w:name="_i85olslr14hp" w:colFirst="0" w:colLast="0"/>
-      <w:bookmarkEnd w:id="2"/>
+      <w:bookmarkStart w:id="3" w:name="_i85olslr14hp" w:colFirst="0" w:colLast="0"/>
+      <w:bookmarkEnd w:id="3"/>
     </w:p>
     <w:p>
       <w:pPr>
@@ -811,17 +815,7 @@
           <w:szCs w:val="34"/>
         </w:rPr>
         <w:lastRenderedPageBreak/>
-        <w:t>P</w:t>
-      </w:r>
-      <w:r>
-        <w:rPr>
-          <w:rFonts w:ascii="Constantia" w:hAnsi="Constantia"/>
-          <w:b/>
-          <w:color w:val="C48B01"/>
-          <w:sz w:val="34"/>
-          <w:szCs w:val="34"/>
-        </w:rPr>
-        <w:t>ROJECT DESIGN</w:t>
+        <w:t>PROJECT DESIGN</w:t>
       </w:r>
     </w:p>
     <w:p>
@@ -2306,8 +2300,6 @@
           <w:b/>
         </w:rPr>
       </w:pPr>
-      <w:bookmarkStart w:id="3" w:name="_GoBack"/>
-      <w:bookmarkEnd w:id="3"/>
       <w:r>
         <w:rPr>
           <w:rFonts w:ascii="Constantia" w:hAnsi="Constantia"/>
@@ -3009,7 +3001,7 @@
         <w:rFonts w:ascii="Arial" w:eastAsia="Arial" w:hAnsi="Arial" w:cs="Arial"/>
         <w:sz w:val="22"/>
         <w:szCs w:val="22"/>
-        <w:lang w:eastAsia="en-CA" w:bidi="ar-SA"/>
+        <w:lang w:val="en-CA" w:eastAsia="en-CA" w:bidi="ar-SA"/>
       </w:rPr>
     </w:rPrDefault>
     <w:pPrDefault>

</xml_diff>